<commit_message>
feat: Completed Assignment 1-3: MVP
</commit_message>
<xml_diff>
--- a/Courses/PROG1070/Modules/Module 1 - Intro to Computers/Assignments/Assignment_1-3_Minimum_Viable_Product.docx
+++ b/Courses/PROG1070/Modules/Module 1 - Intro to Computers/Assignments/Assignment_1-3_Minimum_Viable_Product.docx
@@ -187,7 +187,7 @@
           <w:sz w:val="24"/>
           <w:szCs w:val="24"/>
         </w:rPr>
-        <w:t>Calculates numbers of calories using formulas as follows:</w:t>
+        <w:t>Calculate numbers of calories using formulas as follows:</w:t>
       </w:r>
     </w:p>
     <w:p>
@@ -340,7 +340,14 @@
           <w:sz w:val="24"/>
           <w:szCs w:val="24"/>
         </w:rPr>
-        <w:t xml:space="preserve">for elderly </w:t>
+        <w:t xml:space="preserve">for </w:t>
+      </w:r>
+      <w:r>
+        <w:rPr>
+          <w:sz w:val="24"/>
+          <w:szCs w:val="24"/>
+        </w:rPr>
+        <w:t xml:space="preserve">users </w:t>
       </w:r>
       <w:r>
         <w:rPr>
@@ -355,6 +362,13 @@
           <w:szCs w:val="24"/>
         </w:rPr>
         <w:t>translate easy-to-remember, alphanumeric business phone numbers back to the phone numbers’ original numeric format, such that 555-GET-FOOD would result in 555-438-3663, for example.</w:t>
+      </w:r>
+      <w:r>
+        <w:rPr>
+          <w:sz w:val="24"/>
+          <w:szCs w:val="24"/>
+        </w:rPr>
+        <w:t xml:space="preserve"> </w:t>
       </w:r>
     </w:p>
     <w:p>
@@ -391,7 +405,14 @@
           <w:sz w:val="24"/>
           <w:szCs w:val="24"/>
         </w:rPr>
-        <w:t>One</w:t>
+        <w:t xml:space="preserve">Prompt user via the console to enter </w:t>
+      </w:r>
+      <w:r>
+        <w:rPr>
+          <w:sz w:val="24"/>
+          <w:szCs w:val="24"/>
+        </w:rPr>
+        <w:t>alphanumeric phone number that they desire to translate into only numbers.</w:t>
       </w:r>
     </w:p>
     <w:p>
@@ -411,7 +432,177 @@
           <w:sz w:val="24"/>
           <w:szCs w:val="24"/>
         </w:rPr>
-        <w:t>Two</w:t>
+        <w:t>Convert letters to numbers such that:</w:t>
+      </w:r>
+    </w:p>
+    <w:p>
+      <w:pPr>
+        <w:pStyle w:val="ListParagraph"/>
+        <w:numPr>
+          <w:ilvl w:val="1"/>
+          <w:numId w:val="4"/>
+        </w:numPr>
+        <w:rPr>
+          <w:sz w:val="24"/>
+          <w:szCs w:val="24"/>
+        </w:rPr>
+      </w:pPr>
+      <w:r>
+        <w:rPr>
+          <w:sz w:val="24"/>
+          <w:szCs w:val="24"/>
+        </w:rPr>
+        <w:t>A, B, and C = 2</w:t>
+      </w:r>
+    </w:p>
+    <w:p>
+      <w:pPr>
+        <w:pStyle w:val="ListParagraph"/>
+        <w:numPr>
+          <w:ilvl w:val="1"/>
+          <w:numId w:val="4"/>
+        </w:numPr>
+        <w:rPr>
+          <w:sz w:val="24"/>
+          <w:szCs w:val="24"/>
+        </w:rPr>
+      </w:pPr>
+      <w:r>
+        <w:rPr>
+          <w:sz w:val="24"/>
+          <w:szCs w:val="24"/>
+        </w:rPr>
+        <w:t>D, E, and F = 3</w:t>
+      </w:r>
+    </w:p>
+    <w:p>
+      <w:pPr>
+        <w:pStyle w:val="ListParagraph"/>
+        <w:numPr>
+          <w:ilvl w:val="1"/>
+          <w:numId w:val="4"/>
+        </w:numPr>
+        <w:rPr>
+          <w:sz w:val="24"/>
+          <w:szCs w:val="24"/>
+        </w:rPr>
+      </w:pPr>
+      <w:r>
+        <w:rPr>
+          <w:sz w:val="24"/>
+          <w:szCs w:val="24"/>
+        </w:rPr>
+        <w:t>G, H, and I = 4</w:t>
+      </w:r>
+    </w:p>
+    <w:p>
+      <w:pPr>
+        <w:pStyle w:val="ListParagraph"/>
+        <w:numPr>
+          <w:ilvl w:val="1"/>
+          <w:numId w:val="4"/>
+        </w:numPr>
+        <w:rPr>
+          <w:sz w:val="24"/>
+          <w:szCs w:val="24"/>
+        </w:rPr>
+      </w:pPr>
+      <w:r>
+        <w:rPr>
+          <w:sz w:val="24"/>
+          <w:szCs w:val="24"/>
+        </w:rPr>
+        <w:t>J, K, and L = 5</w:t>
+      </w:r>
+    </w:p>
+    <w:p>
+      <w:pPr>
+        <w:pStyle w:val="ListParagraph"/>
+        <w:numPr>
+          <w:ilvl w:val="1"/>
+          <w:numId w:val="4"/>
+        </w:numPr>
+        <w:rPr>
+          <w:sz w:val="24"/>
+          <w:szCs w:val="24"/>
+        </w:rPr>
+      </w:pPr>
+      <w:r>
+        <w:rPr>
+          <w:sz w:val="24"/>
+          <w:szCs w:val="24"/>
+        </w:rPr>
+        <w:t>M, N, and O = 6</w:t>
+      </w:r>
+    </w:p>
+    <w:p>
+      <w:pPr>
+        <w:pStyle w:val="ListParagraph"/>
+        <w:numPr>
+          <w:ilvl w:val="1"/>
+          <w:numId w:val="4"/>
+        </w:numPr>
+        <w:rPr>
+          <w:sz w:val="24"/>
+          <w:szCs w:val="24"/>
+        </w:rPr>
+      </w:pPr>
+      <w:r>
+        <w:rPr>
+          <w:sz w:val="24"/>
+          <w:szCs w:val="24"/>
+        </w:rPr>
+        <w:t>P, Q, R, and A = 7</w:t>
+      </w:r>
+    </w:p>
+    <w:p>
+      <w:pPr>
+        <w:pStyle w:val="ListParagraph"/>
+        <w:numPr>
+          <w:ilvl w:val="1"/>
+          <w:numId w:val="4"/>
+        </w:numPr>
+        <w:rPr>
+          <w:sz w:val="24"/>
+          <w:szCs w:val="24"/>
+        </w:rPr>
+      </w:pPr>
+      <w:r>
+        <w:rPr>
+          <w:sz w:val="24"/>
+          <w:szCs w:val="24"/>
+        </w:rPr>
+        <w:t>T, U, and V = 8</w:t>
+      </w:r>
+      <w:bookmarkStart w:id="0" w:name="_GoBack"/>
+      <w:bookmarkEnd w:id="0"/>
+    </w:p>
+    <w:p>
+      <w:pPr>
+        <w:pStyle w:val="ListParagraph"/>
+        <w:numPr>
+          <w:ilvl w:val="1"/>
+          <w:numId w:val="4"/>
+        </w:numPr>
+        <w:rPr>
+          <w:sz w:val="24"/>
+          <w:szCs w:val="24"/>
+        </w:rPr>
+      </w:pPr>
+      <w:r>
+        <w:rPr>
+          <w:sz w:val="24"/>
+          <w:szCs w:val="24"/>
+        </w:rPr>
+        <w:lastRenderedPageBreak/>
+        <w:t xml:space="preserve">W, X, Y, and Z = </w:t>
+      </w:r>
+      <w:r>
+        <w:rPr>
+          <w:sz w:val="24"/>
+          <w:szCs w:val="24"/>
+        </w:rPr>
+        <w:t>9</w:t>
       </w:r>
     </w:p>
     <w:p>
@@ -431,10 +622,8 @@
           <w:sz w:val="24"/>
           <w:szCs w:val="24"/>
         </w:rPr>
-        <w:t>Three</w:t>
-      </w:r>
-      <w:bookmarkStart w:id="0" w:name="_GoBack"/>
-      <w:bookmarkEnd w:id="0"/>
+        <w:t>Display the results of the alphanumeric to numeric conversion.</w:t>
+      </w:r>
     </w:p>
     <w:p>
       <w:pPr>
@@ -555,7 +744,7 @@
         <w:ind w:left="720" w:hanging="360"/>
       </w:pPr>
     </w:lvl>
-    <w:lvl w:ilvl="1" w:tplc="04090019" w:tentative="1">
+    <w:lvl w:ilvl="1" w:tplc="04090019">
       <w:start w:val="1"/>
       <w:numFmt w:val="lowerLetter"/>
       <w:lvlText w:val="%2."/>
@@ -739,6 +928,95 @@
       <w:rPr>
         <w:rFonts w:ascii="Wingdings" w:hAnsi="Wingdings" w:hint="default"/>
       </w:rPr>
+    </w:lvl>
+  </w:abstractNum>
+  <w:abstractNum w:abstractNumId="3" w15:restartNumberingAfterBreak="0">
+    <w:nsid w:val="7A695283"/>
+    <w:multiLevelType w:val="hybridMultilevel"/>
+    <w:tmpl w:val="5E4CEAEE"/>
+    <w:lvl w:ilvl="0" w:tplc="0409000F">
+      <w:start w:val="1"/>
+      <w:numFmt w:val="decimal"/>
+      <w:lvlText w:val="%1."/>
+      <w:lvlJc w:val="left"/>
+      <w:pPr>
+        <w:ind w:left="720" w:hanging="360"/>
+      </w:pPr>
+    </w:lvl>
+    <w:lvl w:ilvl="1" w:tplc="04090001">
+      <w:start w:val="1"/>
+      <w:numFmt w:val="bullet"/>
+      <w:lvlText w:val=""/>
+      <w:lvlJc w:val="left"/>
+      <w:pPr>
+        <w:ind w:left="1440" w:hanging="360"/>
+      </w:pPr>
+      <w:rPr>
+        <w:rFonts w:ascii="Symbol" w:hAnsi="Symbol" w:hint="default"/>
+      </w:rPr>
+    </w:lvl>
+    <w:lvl w:ilvl="2" w:tplc="0409001B" w:tentative="1">
+      <w:start w:val="1"/>
+      <w:numFmt w:val="lowerRoman"/>
+      <w:lvlText w:val="%3."/>
+      <w:lvlJc w:val="right"/>
+      <w:pPr>
+        <w:ind w:left="2160" w:hanging="180"/>
+      </w:pPr>
+    </w:lvl>
+    <w:lvl w:ilvl="3" w:tplc="0409000F" w:tentative="1">
+      <w:start w:val="1"/>
+      <w:numFmt w:val="decimal"/>
+      <w:lvlText w:val="%4."/>
+      <w:lvlJc w:val="left"/>
+      <w:pPr>
+        <w:ind w:left="2880" w:hanging="360"/>
+      </w:pPr>
+    </w:lvl>
+    <w:lvl w:ilvl="4" w:tplc="04090019" w:tentative="1">
+      <w:start w:val="1"/>
+      <w:numFmt w:val="lowerLetter"/>
+      <w:lvlText w:val="%5."/>
+      <w:lvlJc w:val="left"/>
+      <w:pPr>
+        <w:ind w:left="3600" w:hanging="360"/>
+      </w:pPr>
+    </w:lvl>
+    <w:lvl w:ilvl="5" w:tplc="0409001B" w:tentative="1">
+      <w:start w:val="1"/>
+      <w:numFmt w:val="lowerRoman"/>
+      <w:lvlText w:val="%6."/>
+      <w:lvlJc w:val="right"/>
+      <w:pPr>
+        <w:ind w:left="4320" w:hanging="180"/>
+      </w:pPr>
+    </w:lvl>
+    <w:lvl w:ilvl="6" w:tplc="0409000F" w:tentative="1">
+      <w:start w:val="1"/>
+      <w:numFmt w:val="decimal"/>
+      <w:lvlText w:val="%7."/>
+      <w:lvlJc w:val="left"/>
+      <w:pPr>
+        <w:ind w:left="5040" w:hanging="360"/>
+      </w:pPr>
+    </w:lvl>
+    <w:lvl w:ilvl="7" w:tplc="04090019" w:tentative="1">
+      <w:start w:val="1"/>
+      <w:numFmt w:val="lowerLetter"/>
+      <w:lvlText w:val="%8."/>
+      <w:lvlJc w:val="left"/>
+      <w:pPr>
+        <w:ind w:left="5760" w:hanging="360"/>
+      </w:pPr>
+    </w:lvl>
+    <w:lvl w:ilvl="8" w:tplc="0409001B" w:tentative="1">
+      <w:start w:val="1"/>
+      <w:numFmt w:val="lowerRoman"/>
+      <w:lvlText w:val="%9."/>
+      <w:lvlJc w:val="right"/>
+      <w:pPr>
+        <w:ind w:left="6480" w:hanging="180"/>
+      </w:pPr>
     </w:lvl>
   </w:abstractNum>
   <w:num w:numId="1">
@@ -749,6 +1027,9 @@
   </w:num>
   <w:num w:numId="3">
     <w:abstractNumId w:val="1"/>
+  </w:num>
+  <w:num w:numId="4">
+    <w:abstractNumId w:val="3"/>
   </w:num>
 </w:numbering>
 </file>

</xml_diff>

<commit_message>
feat: Added snippet of default new project from VS2019
</commit_message>
<xml_diff>
--- a/Courses/PROG1070/Modules/Module 1 - Intro to Computers/Assignments/Assignment_1-3_Minimum_Viable_Product.docx
+++ b/Courses/PROG1070/Modules/Module 1 - Intro to Computers/Assignments/Assignment_1-3_Minimum_Viable_Product.docx
@@ -405,14 +405,7 @@
           <w:sz w:val="24"/>
           <w:szCs w:val="24"/>
         </w:rPr>
-        <w:t xml:space="preserve">Prompt user via the console to enter </w:t>
-      </w:r>
-      <w:r>
-        <w:rPr>
-          <w:sz w:val="24"/>
-          <w:szCs w:val="24"/>
-        </w:rPr>
-        <w:t>alphanumeric phone number that they desire to translate into only numbers.</w:t>
+        <w:t>Prompt user via the console to enter alphanumeric phone number that they desire to translate into only numbers.</w:t>
       </w:r>
     </w:p>
     <w:p>
@@ -574,64 +567,56 @@
         </w:rPr>
         <w:t>T, U, and V = 8</w:t>
       </w:r>
+    </w:p>
+    <w:p>
+      <w:pPr>
+        <w:pStyle w:val="ListParagraph"/>
+        <w:numPr>
+          <w:ilvl w:val="1"/>
+          <w:numId w:val="4"/>
+        </w:numPr>
+        <w:rPr>
+          <w:sz w:val="24"/>
+          <w:szCs w:val="24"/>
+        </w:rPr>
+      </w:pPr>
+      <w:r>
+        <w:rPr>
+          <w:sz w:val="24"/>
+          <w:szCs w:val="24"/>
+        </w:rPr>
+        <w:lastRenderedPageBreak/>
+        <w:t xml:space="preserve">W, X, Y, and Z = </w:t>
+      </w:r>
+      <w:r>
+        <w:rPr>
+          <w:sz w:val="24"/>
+          <w:szCs w:val="24"/>
+        </w:rPr>
+        <w:t>9</w:t>
+      </w:r>
+    </w:p>
+    <w:p>
+      <w:pPr>
+        <w:pStyle w:val="ListParagraph"/>
+        <w:numPr>
+          <w:ilvl w:val="0"/>
+          <w:numId w:val="3"/>
+        </w:numPr>
+        <w:rPr>
+          <w:sz w:val="24"/>
+          <w:szCs w:val="24"/>
+        </w:rPr>
+      </w:pPr>
+      <w:r>
+        <w:rPr>
+          <w:sz w:val="24"/>
+          <w:szCs w:val="24"/>
+        </w:rPr>
+        <w:t>Display the results of the alphanumeric to numeric conversion.</w:t>
+      </w:r>
       <w:bookmarkStart w:id="0" w:name="_GoBack"/>
       <w:bookmarkEnd w:id="0"/>
-    </w:p>
-    <w:p>
-      <w:pPr>
-        <w:pStyle w:val="ListParagraph"/>
-        <w:numPr>
-          <w:ilvl w:val="1"/>
-          <w:numId w:val="4"/>
-        </w:numPr>
-        <w:rPr>
-          <w:sz w:val="24"/>
-          <w:szCs w:val="24"/>
-        </w:rPr>
-      </w:pPr>
-      <w:r>
-        <w:rPr>
-          <w:sz w:val="24"/>
-          <w:szCs w:val="24"/>
-        </w:rPr>
-        <w:lastRenderedPageBreak/>
-        <w:t xml:space="preserve">W, X, Y, and Z = </w:t>
-      </w:r>
-      <w:r>
-        <w:rPr>
-          <w:sz w:val="24"/>
-          <w:szCs w:val="24"/>
-        </w:rPr>
-        <w:t>9</w:t>
-      </w:r>
-    </w:p>
-    <w:p>
-      <w:pPr>
-        <w:pStyle w:val="ListParagraph"/>
-        <w:numPr>
-          <w:ilvl w:val="0"/>
-          <w:numId w:val="3"/>
-        </w:numPr>
-        <w:rPr>
-          <w:sz w:val="24"/>
-          <w:szCs w:val="24"/>
-        </w:rPr>
-      </w:pPr>
-      <w:r>
-        <w:rPr>
-          <w:sz w:val="24"/>
-          <w:szCs w:val="24"/>
-        </w:rPr>
-        <w:t>Display the results of the alphanumeric to numeric conversion.</w:t>
-      </w:r>
-    </w:p>
-    <w:p>
-      <w:pPr>
-        <w:rPr>
-          <w:sz w:val="24"/>
-          <w:szCs w:val="24"/>
-        </w:rPr>
-      </w:pPr>
     </w:p>
     <w:sectPr>
       <w:pgSz w:w="12240" w:h="15840"/>

</xml_diff>